<commit_message>
Aula 5 sobr a descrição de PBL
</commit_message>
<xml_diff>
--- a/DP-100MSCertified/05-Desafios de projetos: Crie um porfólio Vencedor/05-Desafios de projetos: Crie um porfólio Vencedor.docx
+++ b/DP-100MSCertified/05-Desafios de projetos: Crie um porfólio Vencedor/05-Desafios de projetos: Crie um porfólio Vencedor.docx
@@ -276,6 +276,7 @@
       <w:pgNumType w:fmt="decimal"/>
       <w:formProt w:val="false"/>
       <w:textDirection w:val="lrTb"/>
+      <w:docGrid w:type="default" w:linePitch="100" w:charSpace="0"/>
     </w:sectPr>
   </w:body>
 </w:document>
@@ -544,7 +545,6 @@
     </w:rPrDefault>
     <w:pPrDefault>
       <w:pPr>
-        <w:widowControl/>
         <w:suppressAutoHyphens w:val="true"/>
       </w:pPr>
     </w:pPrDefault>
@@ -554,7 +554,10 @@
     <w:qFormat/>
     <w:pPr>
       <w:widowControl/>
+      <w:suppressAutoHyphens w:val="true"/>
       <w:bidi w:val="0"/>
+      <w:spacing w:before="0" w:after="0"/>
+      <w:jc w:val="start"/>
     </w:pPr>
     <w:rPr>
       <w:rFonts w:ascii="Liberation Serif" w:hAnsi="Liberation Serif" w:eastAsia="Noto Serif CJK SC" w:cs="Noto Sans Devanagari"/>
@@ -626,6 +629,32 @@
   </w:style>
   <w:style w:type="paragraph" w:styleId="ndice">
     <w:name w:val="Índice"/>
+    <w:basedOn w:val="Normal"/>
+    <w:qFormat/>
+    <w:pPr>
+      <w:suppressLineNumbers/>
+    </w:pPr>
+    <w:rPr>
+      <w:rFonts w:cs="Noto Sans Devanagari"/>
+    </w:rPr>
+  </w:style>
+  <w:style w:type="paragraph" w:styleId="Ttulouser">
+    <w:name w:val="Título (user)"/>
+    <w:basedOn w:val="Normal"/>
+    <w:next w:val="BodyText"/>
+    <w:qFormat/>
+    <w:pPr>
+      <w:keepNext w:val="true"/>
+      <w:spacing w:before="240" w:after="120"/>
+    </w:pPr>
+    <w:rPr>
+      <w:rFonts w:ascii="Liberation Sans" w:hAnsi="Liberation Sans" w:eastAsia="Noto Sans CJK SC" w:cs="Noto Sans Devanagari"/>
+      <w:sz w:val="28"/>
+      <w:szCs w:val="28"/>
+    </w:rPr>
+  </w:style>
+  <w:style w:type="paragraph" w:styleId="ndiceuser">
+    <w:name w:val="Índice (user)"/>
     <w:basedOn w:val="Normal"/>
     <w:qFormat/>
     <w:pPr>

</xml_diff>